<commit_message>
WIP documentation for Concurrency-options.docx
</commit_message>
<xml_diff>
--- a/README/Concurrency-options.docx
+++ b/README/Concurrency-options.docx
@@ -17,7 +17,15 @@
     </w:p>
     <w:p>
       <w:r>
-        <w:t>In .NET C#, there are several concurrency options available beyond Parallel, Threads, and Task.WhenAll. These include:</w:t>
+        <w:t xml:space="preserve">In .NET C#, there are several concurrency options available beyond Parallel, Threads, and </w:t>
+      </w:r>
+      <w:proofErr w:type="spellStart"/>
+      <w:r>
+        <w:t>Task.WhenAll</w:t>
+      </w:r>
+      <w:proofErr w:type="spellEnd"/>
+      <w:r>
+        <w:t>. These include:</w:t>
       </w:r>
     </w:p>
     <w:p>
@@ -27,6 +35,7 @@
           <w:numId w:val="1"/>
         </w:numPr>
       </w:pPr>
+      <w:proofErr w:type="spellStart"/>
       <w:r>
         <w:rPr>
           <w:b/>
@@ -34,6 +43,7 @@
         </w:rPr>
         <w:t>SemaphoreSlim</w:t>
       </w:r>
+      <w:proofErr w:type="spellEnd"/>
       <w:r>
         <w:t>: This can be used to limit the number of concurrent operations by controlling access to a resource. It allows you to wait for a signal before proceeding, which can be useful for throttling the number of tasks running at the same time.</w:t>
       </w:r>
@@ -45,6 +55,7 @@
           <w:numId w:val="1"/>
         </w:numPr>
       </w:pPr>
+      <w:proofErr w:type="spellStart"/>
       <w:r>
         <w:rPr>
           <w:b/>
@@ -52,8 +63,17 @@
         </w:rPr>
         <w:t>Parallel.ForEach</w:t>
       </w:r>
-      <w:r>
-        <w:t>: This method is used for parallel iteration over a collection. It can be configured with a MaxDegreeOfParallelism to control the number of concurrent operations. However, it is designed for synchronous operations and should be used with caution with asynchronous code.</w:t>
+      <w:proofErr w:type="spellEnd"/>
+      <w:r>
+        <w:t xml:space="preserve">: This method is used for parallel iteration over a collection. It can be configured with a </w:t>
+      </w:r>
+      <w:proofErr w:type="spellStart"/>
+      <w:r>
+        <w:t>MaxDegreeOfParallelism</w:t>
+      </w:r>
+      <w:proofErr w:type="spellEnd"/>
+      <w:r>
+        <w:t xml:space="preserve"> to control the number of concurrent operations. However, it is designed for synchronous operations and should be used with caution with asynchronous code.</w:t>
       </w:r>
     </w:p>
     <w:p>
@@ -89,7 +109,15 @@
         <w:t>TPL Dataflow</w:t>
       </w:r>
       <w:r>
-        <w:t>: This is a library for building data processing pipelines. It provides blocks that can be used to control the flow of data and the number of concurrent operations. For example, the ActionBlock can be used to process items in a pipeline with a specified degree of parallelism.</w:t>
+        <w:t xml:space="preserve">: This is a library for building data processing pipelines. It provides blocks that can be used to control the flow of data and the number of concurrent operations. For example, the </w:t>
+      </w:r>
+      <w:proofErr w:type="spellStart"/>
+      <w:r>
+        <w:t>ActionBlock</w:t>
+      </w:r>
+      <w:proofErr w:type="spellEnd"/>
+      <w:r>
+        <w:t xml:space="preserve"> can be used to process items in a pipeline with a specified degree of parallelism.</w:t>
       </w:r>
     </w:p>
     <w:p>
@@ -99,6 +127,7 @@
           <w:numId w:val="1"/>
         </w:numPr>
       </w:pPr>
+      <w:proofErr w:type="spellStart"/>
       <w:r>
         <w:rPr>
           <w:b/>
@@ -106,6 +135,7 @@
         </w:rPr>
         <w:t>BlockingCollection</w:t>
       </w:r>
+      <w:proofErr w:type="spellEnd"/>
       <w:r>
         <w:t>: This is a thread-safe collection that can be used for producer-consumer scenarios. It can be used to control the number of concurrent operations by limiting the number of items that can be added to the collection at any one time.</w:t>
       </w:r>
@@ -117,6 +147,7 @@
           <w:numId w:val="1"/>
         </w:numPr>
       </w:pPr>
+      <w:proofErr w:type="spellStart"/>
       <w:r>
         <w:rPr>
           <w:b/>
@@ -124,6 +155,7 @@
         </w:rPr>
         <w:t>Task.Run</w:t>
       </w:r>
+      <w:proofErr w:type="spellEnd"/>
       <w:r>
         <w:t>: This method is used to run a task on a thread pool thread. It can be used to execute code asynchronously and can be combined with other concurrency constructs to control the number of concurrent operations.</w:t>
       </w:r>
@@ -135,6 +167,7 @@
           <w:numId w:val="1"/>
         </w:numPr>
       </w:pPr>
+      <w:proofErr w:type="spellStart"/>
       <w:r>
         <w:rPr>
           <w:b/>
@@ -142,6 +175,7 @@
         </w:rPr>
         <w:t>Task.WhenAll</w:t>
       </w:r>
+      <w:proofErr w:type="spellEnd"/>
       <w:r>
         <w:t>: This method is used to wait for all tasks to complete. It can be used to execute multiple tasks in parallel and wait for them to finish.</w:t>
       </w:r>
@@ -158,8 +192,17 @@
           <w:b/>
           <w:bCs/>
         </w:rPr>
-        <w:t>Threads/ThreadStart</w:t>
-      </w:r>
+        <w:t>Threads/</w:t>
+      </w:r>
+      <w:proofErr w:type="spellStart"/>
+      <w:r>
+        <w:rPr>
+          <w:b/>
+          <w:bCs/>
+        </w:rPr>
+        <w:t>ThreadStart</w:t>
+      </w:r>
+      <w:proofErr w:type="spellEnd"/>
     </w:p>
     <w:p>
       <w:r>
@@ -186,17 +229,72 @@
           <w:b/>
           <w:bCs/>
         </w:rPr>
-        <w:t>Exploring BlockingCollection in C#: A Comprehensive Guide</w:t>
+        <w:t xml:space="preserve">Exploring </w:t>
+      </w:r>
+      <w:proofErr w:type="spellStart"/>
+      <w:r>
+        <w:rPr>
+          <w:b/>
+          <w:bCs/>
+        </w:rPr>
+        <w:t>BlockingCollection</w:t>
+      </w:r>
+      <w:proofErr w:type="spellEnd"/>
+      <w:r>
+        <w:rPr>
+          <w:b/>
+          <w:bCs/>
+        </w:rPr>
+        <w:t xml:space="preserve"> in C#: A Comprehensive Guide</w:t>
       </w:r>
     </w:p>
     <w:p>
       <w:r>
         <w:t>--</w:t>
       </w:r>
+      <w:proofErr w:type="spellStart"/>
+      <w:proofErr w:type="gramStart"/>
       <w:r>
         <w:t>System.Collections.Concurrent</w:t>
       </w:r>
+      <w:proofErr w:type="spellEnd"/>
+      <w:proofErr w:type="gramEnd"/>
     </w:p>
+    <w:p/>
+    <w:p/>
+    <w:p/>
+    <w:p>
+      <w:r>
+        <w:lastRenderedPageBreak/>
+        <w:t>READING:</w:t>
+      </w:r>
+    </w:p>
+    <w:p>
+      <w:r>
+        <w:t>How to find and limit number of cores in system for usage</w:t>
+      </w:r>
+    </w:p>
+    <w:p>
+      <w:hyperlink r:id="rId5" w:history="1">
+        <w:r>
+          <w:rPr>
+            <w:rStyle w:val="Hyperlink"/>
+          </w:rPr>
+          <w:t>https://stackoverflow.com/questions/1542213/how-to-find-the-number-of-cpu-cores-via-net-c</w:t>
+        </w:r>
+      </w:hyperlink>
+    </w:p>
+    <w:p>
+      <w:hyperlink r:id="rId6" w:history="1">
+        <w:r>
+          <w:rPr>
+            <w:rStyle w:val="Hyperlink"/>
+          </w:rPr>
+          <w:t>https://stackoverflow.com/questions/5512312/is-it-possible-to-limit-the-cores-for-parallel-foreach</w:t>
+        </w:r>
+      </w:hyperlink>
+    </w:p>
+    <w:p/>
     <w:sectPr>
       <w:pgSz w:w="12240" w:h="15840"/>
       <w:pgMar w:top="1440" w:right="1440" w:bottom="1440" w:left="1440" w:header="708" w:footer="708" w:gutter="0"/>
@@ -967,6 +1065,7 @@
   <w:style w:type="character" w:default="1" w:styleId="DefaultParagraphFont">
     <w:name w:val="Default Paragraph Font"/>
     <w:uiPriority w:val="1"/>
+    <w:semiHidden/>
     <w:unhideWhenUsed/>
   </w:style>
   <w:style w:type="table" w:default="1" w:styleId="TableNormal">
@@ -1278,6 +1377,29 @@
       <w:smallCaps/>
       <w:color w:val="2F5496" w:themeColor="accent1" w:themeShade="BF"/>
       <w:spacing w:val="5"/>
+    </w:rPr>
+  </w:style>
+  <w:style w:type="character" w:styleId="Hyperlink">
+    <w:name w:val="Hyperlink"/>
+    <w:basedOn w:val="DefaultParagraphFont"/>
+    <w:uiPriority w:val="99"/>
+    <w:unhideWhenUsed/>
+    <w:rsid w:val="009C4808"/>
+    <w:rPr>
+      <w:color w:val="0563C1" w:themeColor="hyperlink"/>
+      <w:u w:val="single"/>
+    </w:rPr>
+  </w:style>
+  <w:style w:type="character" w:styleId="UnresolvedMention">
+    <w:name w:val="Unresolved Mention"/>
+    <w:basedOn w:val="DefaultParagraphFont"/>
+    <w:uiPriority w:val="99"/>
+    <w:semiHidden/>
+    <w:unhideWhenUsed/>
+    <w:rsid w:val="009C4808"/>
+    <w:rPr>
+      <w:color w:val="605E5C"/>
+      <w:shd w:val="clear" w:color="auto" w:fill="E1DFDD"/>
     </w:rPr>
   </w:style>
 </w:styles>

</xml_diff>

<commit_message>
added controlled semaphore example
</commit_message>
<xml_diff>
--- a/README/Concurrency-options.docx
+++ b/README/Concurrency-options.docx
@@ -17,15 +17,7 @@
     </w:p>
     <w:p>
       <w:r>
-        <w:t xml:space="preserve">In .NET C#, there are several concurrency options available beyond Parallel, Threads, and </w:t>
-      </w:r>
-      <w:proofErr w:type="spellStart"/>
-      <w:r>
-        <w:t>Task.WhenAll</w:t>
-      </w:r>
-      <w:proofErr w:type="spellEnd"/>
-      <w:r>
-        <w:t>. These include:</w:t>
+        <w:t>In .NET C#, there are several concurrency options available beyond Parallel, Threads, and Task.WhenAll. These include:</w:t>
       </w:r>
     </w:p>
     <w:p>
@@ -35,7 +27,6 @@
           <w:numId w:val="1"/>
         </w:numPr>
       </w:pPr>
-      <w:proofErr w:type="spellStart"/>
       <w:r>
         <w:rPr>
           <w:b/>
@@ -43,7 +34,6 @@
         </w:rPr>
         <w:t>SemaphoreSlim</w:t>
       </w:r>
-      <w:proofErr w:type="spellEnd"/>
       <w:r>
         <w:t>: This can be used to limit the number of concurrent operations by controlling access to a resource. It allows you to wait for a signal before proceeding, which can be useful for throttling the number of tasks running at the same time.</w:t>
       </w:r>
@@ -55,7 +45,6 @@
           <w:numId w:val="1"/>
         </w:numPr>
       </w:pPr>
-      <w:proofErr w:type="spellStart"/>
       <w:r>
         <w:rPr>
           <w:b/>
@@ -63,17 +52,8 @@
         </w:rPr>
         <w:t>Parallel.ForEach</w:t>
       </w:r>
-      <w:proofErr w:type="spellEnd"/>
-      <w:r>
-        <w:t xml:space="preserve">: This method is used for parallel iteration over a collection. It can be configured with a </w:t>
-      </w:r>
-      <w:proofErr w:type="spellStart"/>
-      <w:r>
-        <w:t>MaxDegreeOfParallelism</w:t>
-      </w:r>
-      <w:proofErr w:type="spellEnd"/>
-      <w:r>
-        <w:t xml:space="preserve"> to control the number of concurrent operations. However, it is designed for synchronous operations and should be used with caution with asynchronous code.</w:t>
+      <w:r>
+        <w:t>: This method is used for parallel iteration over a collection. It can be configured with a MaxDegreeOfParallelism to control the number of concurrent operations. However, it is designed for synchronous operations and should be used with caution with asynchronous code.</w:t>
       </w:r>
     </w:p>
     <w:p>
@@ -109,15 +89,7 @@
         <w:t>TPL Dataflow</w:t>
       </w:r>
       <w:r>
-        <w:t xml:space="preserve">: This is a library for building data processing pipelines. It provides blocks that can be used to control the flow of data and the number of concurrent operations. For example, the </w:t>
-      </w:r>
-      <w:proofErr w:type="spellStart"/>
-      <w:r>
-        <w:t>ActionBlock</w:t>
-      </w:r>
-      <w:proofErr w:type="spellEnd"/>
-      <w:r>
-        <w:t xml:space="preserve"> can be used to process items in a pipeline with a specified degree of parallelism.</w:t>
+        <w:t>: This is a library for building data processing pipelines. It provides blocks that can be used to control the flow of data and the number of concurrent operations. For example, the ActionBlock can be used to process items in a pipeline with a specified degree of parallelism.</w:t>
       </w:r>
     </w:p>
     <w:p>
@@ -127,7 +99,6 @@
           <w:numId w:val="1"/>
         </w:numPr>
       </w:pPr>
-      <w:proofErr w:type="spellStart"/>
       <w:r>
         <w:rPr>
           <w:b/>
@@ -135,7 +106,6 @@
         </w:rPr>
         <w:t>BlockingCollection</w:t>
       </w:r>
-      <w:proofErr w:type="spellEnd"/>
       <w:r>
         <w:t>: This is a thread-safe collection that can be used for producer-consumer scenarios. It can be used to control the number of concurrent operations by limiting the number of items that can be added to the collection at any one time.</w:t>
       </w:r>
@@ -147,7 +117,6 @@
           <w:numId w:val="1"/>
         </w:numPr>
       </w:pPr>
-      <w:proofErr w:type="spellStart"/>
       <w:r>
         <w:rPr>
           <w:b/>
@@ -155,7 +124,6 @@
         </w:rPr>
         <w:t>Task.Run</w:t>
       </w:r>
-      <w:proofErr w:type="spellEnd"/>
       <w:r>
         <w:t>: This method is used to run a task on a thread pool thread. It can be used to execute code asynchronously and can be combined with other concurrency constructs to control the number of concurrent operations.</w:t>
       </w:r>
@@ -167,7 +135,6 @@
           <w:numId w:val="1"/>
         </w:numPr>
       </w:pPr>
-      <w:proofErr w:type="spellStart"/>
       <w:r>
         <w:rPr>
           <w:b/>
@@ -175,7 +142,6 @@
         </w:rPr>
         <w:t>Task.WhenAll</w:t>
       </w:r>
-      <w:proofErr w:type="spellEnd"/>
       <w:r>
         <w:t>: This method is used to wait for all tasks to complete. It can be used to execute multiple tasks in parallel and wait for them to finish.</w:t>
       </w:r>
@@ -192,64 +158,34 @@
           <w:b/>
           <w:bCs/>
         </w:rPr>
-        <w:t>Threads/</w:t>
-      </w:r>
-      <w:proofErr w:type="spellStart"/>
-      <w:r>
+        <w:t>Threads/ThreadStart</w:t>
+      </w:r>
+    </w:p>
+    <w:p>
+      <w:r>
+        <w:t>These are just a few of the concurrency options available in .NET C#. The choice of which one to use depends on the specific requirements of the application.</w:t>
+      </w:r>
+    </w:p>
+    <w:p/>
+    <w:p>
+      <w:pPr>
         <w:rPr>
           <w:b/>
           <w:bCs/>
         </w:rPr>
-        <w:t>ThreadStart</w:t>
-      </w:r>
-      <w:proofErr w:type="spellEnd"/>
-    </w:p>
-    <w:p>
-      <w:r>
-        <w:t>These are just a few of the concurrency options available in .NET C#. The choice of which one to use depends on the specific requirements of the application.</w:t>
-      </w:r>
-    </w:p>
-    <w:p/>
-    <w:p>
-      <w:pPr>
+      </w:pPr>
+      <w:r>
         <w:rPr>
           <w:b/>
           <w:bCs/>
         </w:rPr>
-      </w:pPr>
-      <w:r>
-        <w:rPr>
-          <w:b/>
-          <w:bCs/>
-        </w:rPr>
-        <w:t xml:space="preserve">--Exploring </w:t>
-      </w:r>
-      <w:proofErr w:type="spellStart"/>
-      <w:r>
-        <w:rPr>
-          <w:b/>
-          <w:bCs/>
-        </w:rPr>
-        <w:t>BlockingCollection</w:t>
-      </w:r>
-      <w:proofErr w:type="spellEnd"/>
-      <w:r>
-        <w:rPr>
-          <w:b/>
-          <w:bCs/>
-        </w:rPr>
-        <w:t xml:space="preserve"> in C#: A Comprehensive Guide</w:t>
-      </w:r>
-    </w:p>
-    <w:p>
-      <w:r>
-        <w:t>--</w:t>
-      </w:r>
-      <w:proofErr w:type="spellStart"/>
-      <w:r>
-        <w:t>System.Collections.Concurrent</w:t>
-      </w:r>
-      <w:proofErr w:type="spellEnd"/>
+        <w:t>--Exploring BlockingCollection in C#: A Comprehensive Guide</w:t>
+      </w:r>
+    </w:p>
+    <w:p>
+      <w:r>
+        <w:t>--System.Collections.Concurrent</w:t>
+      </w:r>
     </w:p>
     <w:p/>
     <w:p/>
@@ -354,15 +290,7 @@
     </w:p>
     <w:p>
       <w:r>
-        <w:t xml:space="preserve">Why is </w:t>
-      </w:r>
-      <w:proofErr w:type="spellStart"/>
-      <w:r>
-        <w:t>is</w:t>
-      </w:r>
-      <w:proofErr w:type="spellEnd"/>
-      <w:r>
-        <w:t xml:space="preserve"> deadlocked?</w:t>
+        <w:t>Why is is deadlocked?</w:t>
       </w:r>
     </w:p>
     <w:p>
@@ -390,41 +318,17 @@
     </w:p>
     <w:p>
       <w:r>
-        <w:t xml:space="preserve">1. use </w:t>
-      </w:r>
-      <w:proofErr w:type="spellStart"/>
-      <w:r>
-        <w:t>BeginInvoke</w:t>
-      </w:r>
-      <w:proofErr w:type="spellEnd"/>
-      <w:r>
-        <w:t>() instead of Invoke()</w:t>
-      </w:r>
-    </w:p>
-    <w:p>
-      <w:r>
-        <w:t xml:space="preserve">2. async/await </w:t>
-      </w:r>
-      <w:proofErr w:type="spellStart"/>
-      <w:r>
-        <w:t>Task.Run</w:t>
-      </w:r>
-      <w:proofErr w:type="spellEnd"/>
-      <w:r>
-        <w:t xml:space="preserve"> call Parallel</w:t>
-      </w:r>
-    </w:p>
-    <w:p>
-      <w:r>
-        <w:t>3. Thread/</w:t>
-      </w:r>
-      <w:proofErr w:type="spellStart"/>
-      <w:r>
-        <w:t>ThreadStart</w:t>
-      </w:r>
-      <w:proofErr w:type="spellEnd"/>
-      <w:r>
-        <w:t xml:space="preserve"> – note: Task() is more performant for modern .Net code</w:t>
+        <w:t>1. use BeginInvoke() instead of Invoke()</w:t>
+      </w:r>
+    </w:p>
+    <w:p>
+      <w:r>
+        <w:t>2. async/await Task.Run call Parallel</w:t>
+      </w:r>
+    </w:p>
+    <w:p>
+      <w:r>
+        <w:t>3. Thread/ThreadStart – note: Task() is more performant for modern .Net code</w:t>
       </w:r>
     </w:p>
     <w:p>
@@ -505,13 +409,8 @@
           <w:numId w:val="3"/>
         </w:numPr>
       </w:pPr>
-      <w:proofErr w:type="spellStart"/>
-      <w:r>
-        <w:t>SomeLibMethod</w:t>
-      </w:r>
-      <w:proofErr w:type="spellEnd"/>
-      <w:r>
-        <w:t xml:space="preserve">() is called </w:t>
+      <w:r>
+        <w:t xml:space="preserve">SomeLibMethod() is called </w:t>
       </w:r>
     </w:p>
     <w:p>
@@ -522,13 +421,8 @@
           <w:numId w:val="3"/>
         </w:numPr>
       </w:pPr>
-      <w:proofErr w:type="spellStart"/>
-      <w:r>
-        <w:t>Task.Delay</w:t>
-      </w:r>
-      <w:proofErr w:type="spellEnd"/>
-      <w:r>
-        <w:t>(1000) is called, this creates a background timer to run, then await goes back to original caller. Which is step 1</w:t>
+      <w:r>
+        <w:t>Task.Delay(1000) is called, this creates a background timer to run, then await goes back to original caller. Which is step 1</w:t>
       </w:r>
     </w:p>
     <w:p>
@@ -568,15 +462,7 @@
       </w:pPr>
       <w:r>
         <w:lastRenderedPageBreak/>
-        <w:t xml:space="preserve">LOCKED: main thread .Result is waiting on Task to complete, </w:t>
-      </w:r>
-      <w:proofErr w:type="spellStart"/>
-      <w:r>
-        <w:t>SomeLibMethod</w:t>
-      </w:r>
-      <w:proofErr w:type="spellEnd"/>
-      <w:r>
-        <w:t>() is waiting on main thread to move forward. The main thread cursor is now logically stuck.</w:t>
+        <w:t>LOCKED: main thread .Result is waiting on Task to complete, SomeLibMethod() is waiting on main thread to move forward. The main thread cursor is now logically stuck.</w:t>
       </w:r>
     </w:p>
     <w:p>
@@ -587,15 +473,7 @@
         <w:t>Solution Emphasis</w:t>
       </w:r>
       <w:r>
-        <w:t xml:space="preserve"> using </w:t>
-      </w:r>
-      <w:proofErr w:type="spellStart"/>
-      <w:r>
-        <w:t>ConfigureAwait</w:t>
-      </w:r>
-      <w:proofErr w:type="spellEnd"/>
-      <w:r>
-        <w:t>()</w:t>
+        <w:t xml:space="preserve"> using ConfigureAwait()</w:t>
       </w:r>
     </w:p>
     <w:p>
@@ -603,15 +481,7 @@
         <w:t>Using</w:t>
       </w:r>
       <w:r>
-        <w:t xml:space="preserve"> .</w:t>
-      </w:r>
-      <w:proofErr w:type="spellStart"/>
-      <w:r>
-        <w:t>ConfigureAwait</w:t>
-      </w:r>
-      <w:proofErr w:type="spellEnd"/>
-      <w:r>
-        <w:t>(false);</w:t>
+        <w:t xml:space="preserve"> .ConfigureAwait(false);</w:t>
       </w:r>
       <w:r>
         <w:t xml:space="preserve"> will eliminate the deadlock scenario above.</w:t>
@@ -649,7 +519,6 @@
         </w:rPr>
         <w:t xml:space="preserve"> </w:t>
       </w:r>
-      <w:proofErr w:type="spellStart"/>
       <w:r>
         <w:rPr>
           <w:rFonts w:ascii="Cascadia Mono" w:hAnsi="Cascadia Mono" w:cs="Cascadia Mono"/>
@@ -670,43 +539,7 @@
           <w:szCs w:val="19"/>
           <w:highlight w:val="white"/>
         </w:rPr>
-        <w:t>.Delay</w:t>
-      </w:r>
-      <w:proofErr w:type="spellEnd"/>
-      <w:r>
-        <w:rPr>
-          <w:rFonts w:ascii="Cascadia Mono" w:hAnsi="Cascadia Mono" w:cs="Cascadia Mono"/>
-          <w:color w:val="000000"/>
-          <w:kern w:val="0"/>
-          <w:sz w:val="19"/>
-          <w:szCs w:val="19"/>
-          <w:highlight w:val="white"/>
-        </w:rPr>
-        <w:t>(500).</w:t>
-      </w:r>
-      <w:proofErr w:type="spellStart"/>
-      <w:r>
-        <w:rPr>
-          <w:rFonts w:ascii="Cascadia Mono" w:hAnsi="Cascadia Mono" w:cs="Cascadia Mono"/>
-          <w:color w:val="000000"/>
-          <w:kern w:val="0"/>
-          <w:sz w:val="19"/>
-          <w:szCs w:val="19"/>
-          <w:highlight w:val="white"/>
-        </w:rPr>
-        <w:t>ConfigureAwait</w:t>
-      </w:r>
-      <w:proofErr w:type="spellEnd"/>
-      <w:r>
-        <w:rPr>
-          <w:rFonts w:ascii="Cascadia Mono" w:hAnsi="Cascadia Mono" w:cs="Cascadia Mono"/>
-          <w:color w:val="000000"/>
-          <w:kern w:val="0"/>
-          <w:sz w:val="19"/>
-          <w:szCs w:val="19"/>
-          <w:highlight w:val="white"/>
-        </w:rPr>
-        <w:t>(</w:t>
+        <w:t>.Delay(500).ConfigureAwait(</w:t>
       </w:r>
       <w:r>
         <w:rPr>
@@ -733,23 +566,7 @@
     </w:p>
     <w:p>
       <w:r>
-        <w:t xml:space="preserve">Once </w:t>
-      </w:r>
-      <w:proofErr w:type="spellStart"/>
-      <w:r>
-        <w:t>configurewait</w:t>
-      </w:r>
-      <w:proofErr w:type="spellEnd"/>
-      <w:r>
-        <w:t xml:space="preserve">() is called, the lines after this is completed with a new thread from the thread pool. So main thread is no longer locked because the </w:t>
-      </w:r>
-      <w:proofErr w:type="spellStart"/>
-      <w:r>
-        <w:t>SomeLibMethod</w:t>
-      </w:r>
-      <w:proofErr w:type="spellEnd"/>
-      <w:r>
-        <w:t xml:space="preserve">() can return </w:t>
+        <w:t xml:space="preserve">Once configurewait() is called, the lines after this is completed with a new thread from the thread pool. So main thread is no longer locked because the SomeLibMethod() can return </w:t>
       </w:r>
       <w:r>
         <w:t xml:space="preserve">by </w:t>
@@ -763,15 +580,171 @@
         <w:pStyle w:val="Heading1"/>
       </w:pPr>
       <w:r>
-        <w:t>Task Deadlock</w:t>
-      </w:r>
-      <w:r>
-        <w:t xml:space="preserve"> #2</w:t>
+        <w:t>Task Deadlock #2</w:t>
       </w:r>
     </w:p>
     <w:p>
       <w:r>
         <w:t xml:space="preserve">Another example for Task deadlock, any time async/await </w:t>
+      </w:r>
+    </w:p>
+    <w:p/>
+    <w:p>
+      <w:r>
+        <w:t>TODO document these items:</w:t>
+      </w:r>
+    </w:p>
+    <w:p>
+      <w:pPr>
+        <w:pStyle w:val="ListParagraph"/>
+        <w:numPr>
+          <w:ilvl w:val="0"/>
+          <w:numId w:val="4"/>
+        </w:numPr>
+      </w:pPr>
+      <w:r>
+        <w:t>Interlocked</w:t>
+      </w:r>
+      <w:r>
+        <w:t xml:space="preserve"> eg. </w:t>
+      </w:r>
+      <w:r>
+        <w:t>Interlocked</w:t>
+      </w:r>
+      <w:r>
+        <w:t>.Add, etc…</w:t>
+      </w:r>
+    </w:p>
+    <w:p>
+      <w:pPr>
+        <w:pStyle w:val="ListParagraph"/>
+        <w:numPr>
+          <w:ilvl w:val="0"/>
+          <w:numId w:val="4"/>
+        </w:numPr>
+      </w:pPr>
+      <w:r>
+        <w:t>SemaphoreSlim</w:t>
+      </w:r>
+      <w:r>
+        <w:t>,</w:t>
+      </w:r>
+    </w:p>
+    <w:p>
+      <w:pPr>
+        <w:pStyle w:val="ListParagraph"/>
+        <w:numPr>
+          <w:ilvl w:val="1"/>
+          <w:numId w:val="4"/>
+        </w:numPr>
+      </w:pPr>
+      <w:r>
+        <w:t>Release() is cumulative, need to track number released so far out of total allowed</w:t>
+      </w:r>
+    </w:p>
+    <w:p>
+      <w:pPr>
+        <w:pStyle w:val="ListParagraph"/>
+        <w:numPr>
+          <w:ilvl w:val="0"/>
+          <w:numId w:val="4"/>
+        </w:numPr>
+      </w:pPr>
+      <w:r>
+        <w:t>Invoke vs BeginInvoke</w:t>
+      </w:r>
+    </w:p>
+    <w:p>
+      <w:pPr>
+        <w:pStyle w:val="ListParagraph"/>
+        <w:numPr>
+          <w:ilvl w:val="0"/>
+          <w:numId w:val="4"/>
+        </w:numPr>
+      </w:pPr>
+      <w:r>
+        <w:t>AsyncManualResetEvent</w:t>
+      </w:r>
+    </w:p>
+    <w:p>
+      <w:pPr>
+        <w:pStyle w:val="ListParagraph"/>
+        <w:numPr>
+          <w:ilvl w:val="0"/>
+          <w:numId w:val="4"/>
+        </w:numPr>
+      </w:pPr>
+      <w:r>
+        <w:t>CancellationTokenSource</w:t>
+      </w:r>
+    </w:p>
+    <w:p>
+      <w:pPr>
+        <w:pStyle w:val="ListParagraph"/>
+        <w:numPr>
+          <w:ilvl w:val="0"/>
+          <w:numId w:val="4"/>
+        </w:numPr>
+      </w:pPr>
+      <w:r>
+        <w:t>ManualResetEventSlim</w:t>
+      </w:r>
+      <w:r>
+        <w:t xml:space="preserve">  vs </w:t>
+      </w:r>
+      <w:r>
+        <w:t>ManualResetEvent</w:t>
+      </w:r>
+      <w:r>
+        <w:t xml:space="preserve"> (and what each of them is)</w:t>
+      </w:r>
+    </w:p>
+    <w:p>
+      <w:pPr>
+        <w:pStyle w:val="ListParagraph"/>
+        <w:numPr>
+          <w:ilvl w:val="0"/>
+          <w:numId w:val="4"/>
+        </w:numPr>
+      </w:pPr>
+      <w:r>
+        <w:t>Parallel() vs Task() vs Thread()</w:t>
+      </w:r>
+    </w:p>
+    <w:p>
+      <w:pPr>
+        <w:pStyle w:val="ListParagraph"/>
+        <w:numPr>
+          <w:ilvl w:val="0"/>
+          <w:numId w:val="4"/>
+        </w:numPr>
+      </w:pPr>
+      <w:r>
+        <w:t>TaskScheduler</w:t>
+      </w:r>
+    </w:p>
+    <w:p>
+      <w:pPr>
+        <w:pStyle w:val="ListParagraph"/>
+        <w:numPr>
+          <w:ilvl w:val="0"/>
+          <w:numId w:val="4"/>
+        </w:numPr>
+      </w:pPr>
+      <w:r>
+        <w:t>SynchronizationContext</w:t>
+      </w:r>
+    </w:p>
+    <w:p>
+      <w:pPr>
+        <w:pStyle w:val="ListParagraph"/>
+        <w:numPr>
+          <w:ilvl w:val="0"/>
+          <w:numId w:val="4"/>
+        </w:numPr>
+      </w:pPr>
+      <w:r>
+        <w:t>MaxDegreeOfParallelism</w:t>
       </w:r>
     </w:p>
     <w:sectPr>
@@ -910,6 +883,95 @@
     </w:lvl>
   </w:abstractNum>
   <w:abstractNum w:abstractNumId="1" w15:restartNumberingAfterBreak="0">
+    <w:nsid w:val="1B9F67C5"/>
+    <w:multiLevelType w:val="hybridMultilevel"/>
+    <w:tmpl w:val="BD923A4E"/>
+    <w:lvl w:ilvl="0" w:tplc="1009000F">
+      <w:start w:val="1"/>
+      <w:numFmt w:val="decimal"/>
+      <w:lvlText w:val="%1."/>
+      <w:lvlJc w:val="left"/>
+      <w:pPr>
+        <w:ind w:left="720" w:hanging="360"/>
+      </w:pPr>
+      <w:rPr>
+        <w:rFonts w:hint="default"/>
+      </w:rPr>
+    </w:lvl>
+    <w:lvl w:ilvl="1" w:tplc="10090019">
+      <w:start w:val="1"/>
+      <w:numFmt w:val="lowerLetter"/>
+      <w:lvlText w:val="%2."/>
+      <w:lvlJc w:val="left"/>
+      <w:pPr>
+        <w:ind w:left="1440" w:hanging="360"/>
+      </w:pPr>
+    </w:lvl>
+    <w:lvl w:ilvl="2" w:tplc="1009001B" w:tentative="1">
+      <w:start w:val="1"/>
+      <w:numFmt w:val="lowerRoman"/>
+      <w:lvlText w:val="%3."/>
+      <w:lvlJc w:val="right"/>
+      <w:pPr>
+        <w:ind w:left="2160" w:hanging="180"/>
+      </w:pPr>
+    </w:lvl>
+    <w:lvl w:ilvl="3" w:tplc="1009000F" w:tentative="1">
+      <w:start w:val="1"/>
+      <w:numFmt w:val="decimal"/>
+      <w:lvlText w:val="%4."/>
+      <w:lvlJc w:val="left"/>
+      <w:pPr>
+        <w:ind w:left="2880" w:hanging="360"/>
+      </w:pPr>
+    </w:lvl>
+    <w:lvl w:ilvl="4" w:tplc="10090019" w:tentative="1">
+      <w:start w:val="1"/>
+      <w:numFmt w:val="lowerLetter"/>
+      <w:lvlText w:val="%5."/>
+      <w:lvlJc w:val="left"/>
+      <w:pPr>
+        <w:ind w:left="3600" w:hanging="360"/>
+      </w:pPr>
+    </w:lvl>
+    <w:lvl w:ilvl="5" w:tplc="1009001B" w:tentative="1">
+      <w:start w:val="1"/>
+      <w:numFmt w:val="lowerRoman"/>
+      <w:lvlText w:val="%6."/>
+      <w:lvlJc w:val="right"/>
+      <w:pPr>
+        <w:ind w:left="4320" w:hanging="180"/>
+      </w:pPr>
+    </w:lvl>
+    <w:lvl w:ilvl="6" w:tplc="1009000F" w:tentative="1">
+      <w:start w:val="1"/>
+      <w:numFmt w:val="decimal"/>
+      <w:lvlText w:val="%7."/>
+      <w:lvlJc w:val="left"/>
+      <w:pPr>
+        <w:ind w:left="5040" w:hanging="360"/>
+      </w:pPr>
+    </w:lvl>
+    <w:lvl w:ilvl="7" w:tplc="10090019" w:tentative="1">
+      <w:start w:val="1"/>
+      <w:numFmt w:val="lowerLetter"/>
+      <w:lvlText w:val="%8."/>
+      <w:lvlJc w:val="left"/>
+      <w:pPr>
+        <w:ind w:left="5760" w:hanging="360"/>
+      </w:pPr>
+    </w:lvl>
+    <w:lvl w:ilvl="8" w:tplc="1009001B" w:tentative="1">
+      <w:start w:val="1"/>
+      <w:numFmt w:val="lowerRoman"/>
+      <w:lvlText w:val="%9."/>
+      <w:lvlJc w:val="right"/>
+      <w:pPr>
+        <w:ind w:left="6480" w:hanging="180"/>
+      </w:pPr>
+    </w:lvl>
+  </w:abstractNum>
+  <w:abstractNum w:abstractNumId="2" w15:restartNumberingAfterBreak="0">
     <w:nsid w:val="27873305"/>
     <w:multiLevelType w:val="hybridMultilevel"/>
     <w:tmpl w:val="1F7E9100"/>
@@ -998,7 +1060,7 @@
       </w:pPr>
     </w:lvl>
   </w:abstractNum>
-  <w:abstractNum w:abstractNumId="2" w15:restartNumberingAfterBreak="0">
+  <w:abstractNum w:abstractNumId="3" w15:restartNumberingAfterBreak="0">
     <w:nsid w:val="34803EA5"/>
     <w:multiLevelType w:val="multilevel"/>
     <w:tmpl w:val="F684F0A8"/>
@@ -1148,12 +1210,15 @@
     </w:lvl>
   </w:abstractNum>
   <w:num w:numId="1" w16cid:durableId="1623029149">
-    <w:abstractNumId w:val="2"/>
+    <w:abstractNumId w:val="3"/>
   </w:num>
   <w:num w:numId="2" w16cid:durableId="1799300138">
     <w:abstractNumId w:val="0"/>
   </w:num>
   <w:num w:numId="3" w16cid:durableId="740179098">
+    <w:abstractNumId w:val="2"/>
+  </w:num>
+  <w:num w:numId="4" w16cid:durableId="1528176166">
     <w:abstractNumId w:val="1"/>
   </w:num>
 </w:numbering>
@@ -1764,7 +1829,6 @@
   <w:style w:type="character" w:default="1" w:styleId="DefaultParagraphFont">
     <w:name w:val="Default Paragraph Font"/>
     <w:uiPriority w:val="1"/>
-    <w:semiHidden/>
     <w:unhideWhenUsed/>
   </w:style>
   <w:style w:type="table" w:default="1" w:styleId="TableNormal">

</xml_diff>